<commit_message>
Poject Plan + Gantt Updated
</commit_message>
<xml_diff>
--- a/Project Plan.docx
+++ b/Project Plan.docx
@@ -294,21 +294,7 @@
                 <w:rStyle w:val="Hyperlink"/>
                 <w:noProof/>
               </w:rPr>
-              <w:t>Sco</w:t>
-            </w:r>
-            <w:r>
-              <w:rPr>
-                <w:rStyle w:val="Hyperlink"/>
-                <w:noProof/>
-              </w:rPr>
-              <w:t>p</w:t>
-            </w:r>
-            <w:r>
-              <w:rPr>
-                <w:rStyle w:val="Hyperlink"/>
-                <w:noProof/>
-              </w:rPr>
-              <w:t>e</w:t>
+              <w:t>Scope</w:t>
             </w:r>
             <w:r>
               <w:rPr>
@@ -868,8 +854,612 @@
       </w:r>
       <w:bookmarkEnd w:id="3"/>
     </w:p>
-    <w:p/>
-    <w:p>
+    <w:p>
+      <w:r>
+        <w:t xml:space="preserve">The </w:t>
+      </w:r>
+      <w:r>
+        <w:rPr>
+          <w:rStyle w:val="ui-provider"/>
+        </w:rPr>
+        <w:t>w</w:t>
+      </w:r>
+      <w:r>
+        <w:rPr>
+          <w:rStyle w:val="ui-provider"/>
+        </w:rPr>
+        <w:t xml:space="preserve">ork breakdown structure has been updated to include </w:t>
+      </w:r>
+      <w:r>
+        <w:rPr>
+          <w:rStyle w:val="ui-provider"/>
+        </w:rPr>
+        <w:t>w</w:t>
+      </w:r>
+      <w:r>
+        <w:rPr>
+          <w:rStyle w:val="ui-provider"/>
+        </w:rPr>
+        <w:t xml:space="preserve">hat specific Search Programs </w:t>
+      </w:r>
+      <w:proofErr w:type="gramStart"/>
+      <w:r>
+        <w:rPr>
+          <w:rStyle w:val="ui-provider"/>
+        </w:rPr>
+        <w:t>And</w:t>
+      </w:r>
+      <w:proofErr w:type="gramEnd"/>
+      <w:r>
+        <w:rPr>
+          <w:rStyle w:val="ui-provider"/>
+        </w:rPr>
+        <w:t xml:space="preserve"> Graphs that the System </w:t>
+      </w:r>
+      <w:r>
+        <w:rPr>
+          <w:rStyle w:val="ui-provider"/>
+        </w:rPr>
+        <w:t>w</w:t>
+      </w:r>
+      <w:r>
+        <w:rPr>
+          <w:rStyle w:val="ui-provider"/>
+        </w:rPr>
+        <w:t>ill be ultizing.</w:t>
+      </w:r>
+    </w:p>
+    <w:p>
+      <w:r>
+        <w:rPr>
+          <w:noProof/>
+        </w:rPr>
+        <mc:AlternateContent>
+          <mc:Choice Requires="wps">
+            <w:drawing>
+              <wp:anchor distT="0" distB="0" distL="114300" distR="114300" simplePos="0" relativeHeight="251667456" behindDoc="0" locked="0" layoutInCell="1" allowOverlap="1" wp14:anchorId="63612C32" wp14:editId="77F11DAF">
+                <wp:simplePos x="0" y="0"/>
+                <wp:positionH relativeFrom="column">
+                  <wp:posOffset>2127250</wp:posOffset>
+                </wp:positionH>
+                <wp:positionV relativeFrom="paragraph">
+                  <wp:posOffset>2989580</wp:posOffset>
+                </wp:positionV>
+                <wp:extent cx="6350" cy="190500"/>
+                <wp:effectExtent l="0" t="0" r="31750" b="19050"/>
+                <wp:wrapNone/>
+                <wp:docPr id="1640824607" name="Straight Connector 5"/>
+                <wp:cNvGraphicFramePr/>
+                <a:graphic xmlns:a="http://schemas.openxmlformats.org/drawingml/2006/main">
+                  <a:graphicData uri="http://schemas.microsoft.com/office/word/2010/wordprocessingShape">
+                    <wps:wsp>
+                      <wps:cNvCnPr/>
+                      <wps:spPr>
+                        <a:xfrm flipH="1">
+                          <a:off x="0" y="0"/>
+                          <a:ext cx="6350" cy="190500"/>
+                        </a:xfrm>
+                        <a:prstGeom prst="line">
+                          <a:avLst/>
+                        </a:prstGeom>
+                      </wps:spPr>
+                      <wps:style>
+                        <a:lnRef idx="1">
+                          <a:schemeClr val="dk1"/>
+                        </a:lnRef>
+                        <a:fillRef idx="0">
+                          <a:schemeClr val="dk1"/>
+                        </a:fillRef>
+                        <a:effectRef idx="0">
+                          <a:schemeClr val="dk1"/>
+                        </a:effectRef>
+                        <a:fontRef idx="minor">
+                          <a:schemeClr val="tx1"/>
+                        </a:fontRef>
+                      </wps:style>
+                      <wps:bodyPr/>
+                    </wps:wsp>
+                  </a:graphicData>
+                </a:graphic>
+              </wp:anchor>
+            </w:drawing>
+          </mc:Choice>
+          <mc:Fallback>
+            <w:pict>
+              <v:line w14:anchorId="30321842" id="Straight Connector 5" o:spid="_x0000_s1026" style="position:absolute;flip:x;z-index:251667456;visibility:visible;mso-wrap-style:square;mso-wrap-distance-left:9pt;mso-wrap-distance-top:0;mso-wrap-distance-right:9pt;mso-wrap-distance-bottom:0;mso-position-horizontal:absolute;mso-position-horizontal-relative:text;mso-position-vertical:absolute;mso-position-vertical-relative:text" from="167.5pt,235.4pt" to="168pt,250.4pt" o:gfxdata="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" strokecolor="black [3200]" strokeweight=".5pt">
+                <v:stroke joinstyle="miter"/>
+              </v:line>
+            </w:pict>
+          </mc:Fallback>
+        </mc:AlternateContent>
+      </w:r>
+      <w:r>
+        <w:rPr>
+          <w:noProof/>
+        </w:rPr>
+        <mc:AlternateContent>
+          <mc:Choice Requires="wps">
+            <w:drawing>
+              <wp:anchor distT="0" distB="0" distL="114300" distR="114300" simplePos="0" relativeHeight="251666432" behindDoc="0" locked="0" layoutInCell="1" allowOverlap="1" wp14:anchorId="622CCFCF" wp14:editId="6F8D42BA">
+                <wp:simplePos x="0" y="0"/>
+                <wp:positionH relativeFrom="column">
+                  <wp:posOffset>2146300</wp:posOffset>
+                </wp:positionH>
+                <wp:positionV relativeFrom="paragraph">
+                  <wp:posOffset>2957830</wp:posOffset>
+                </wp:positionV>
+                <wp:extent cx="1295400" cy="38100"/>
+                <wp:effectExtent l="0" t="0" r="19050" b="19050"/>
+                <wp:wrapNone/>
+                <wp:docPr id="217209372" name="Straight Connector 4"/>
+                <wp:cNvGraphicFramePr/>
+                <a:graphic xmlns:a="http://schemas.openxmlformats.org/drawingml/2006/main">
+                  <a:graphicData uri="http://schemas.microsoft.com/office/word/2010/wordprocessingShape">
+                    <wps:wsp>
+                      <wps:cNvCnPr/>
+                      <wps:spPr>
+                        <a:xfrm flipH="1">
+                          <a:off x="0" y="0"/>
+                          <a:ext cx="1295400" cy="38100"/>
+                        </a:xfrm>
+                        <a:prstGeom prst="line">
+                          <a:avLst/>
+                        </a:prstGeom>
+                      </wps:spPr>
+                      <wps:style>
+                        <a:lnRef idx="1">
+                          <a:schemeClr val="dk1"/>
+                        </a:lnRef>
+                        <a:fillRef idx="0">
+                          <a:schemeClr val="dk1"/>
+                        </a:fillRef>
+                        <a:effectRef idx="0">
+                          <a:schemeClr val="dk1"/>
+                        </a:effectRef>
+                        <a:fontRef idx="minor">
+                          <a:schemeClr val="tx1"/>
+                        </a:fontRef>
+                      </wps:style>
+                      <wps:bodyPr/>
+                    </wps:wsp>
+                  </a:graphicData>
+                </a:graphic>
+              </wp:anchor>
+            </w:drawing>
+          </mc:Choice>
+          <mc:Fallback>
+            <w:pict>
+              <v:line w14:anchorId="3D26CF60" id="Straight Connector 4" o:spid="_x0000_s1026" style="position:absolute;flip:x;z-index:251666432;visibility:visible;mso-wrap-style:square;mso-wrap-distance-left:9pt;mso-wrap-distance-top:0;mso-wrap-distance-right:9pt;mso-wrap-distance-bottom:0;mso-position-horizontal:absolute;mso-position-horizontal-relative:text;mso-position-vertical:absolute;mso-position-vertical-relative:text" from="169pt,232.9pt" to="271pt,235.9pt" o:gfxdata="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" strokecolor="black [3200]" strokeweight=".5pt">
+                <v:stroke joinstyle="miter"/>
+              </v:line>
+            </w:pict>
+          </mc:Fallback>
+        </mc:AlternateContent>
+      </w:r>
+      <w:r>
+        <w:rPr>
+          <w:noProof/>
+        </w:rPr>
+        <mc:AlternateContent>
+          <mc:Choice Requires="wps">
+            <w:drawing>
+              <wp:anchor distT="0" distB="0" distL="114300" distR="114300" simplePos="0" relativeHeight="251665408" behindDoc="0" locked="0" layoutInCell="1" allowOverlap="1" wp14:anchorId="07FA062E" wp14:editId="5B2083B4">
+                <wp:simplePos x="0" y="0"/>
+                <wp:positionH relativeFrom="column">
+                  <wp:posOffset>3429000</wp:posOffset>
+                </wp:positionH>
+                <wp:positionV relativeFrom="paragraph">
+                  <wp:posOffset>2735580</wp:posOffset>
+                </wp:positionV>
+                <wp:extent cx="6350" cy="495300"/>
+                <wp:effectExtent l="0" t="0" r="31750" b="19050"/>
+                <wp:wrapNone/>
+                <wp:docPr id="993361817" name="Straight Connector 3"/>
+                <wp:cNvGraphicFramePr/>
+                <a:graphic xmlns:a="http://schemas.openxmlformats.org/drawingml/2006/main">
+                  <a:graphicData uri="http://schemas.microsoft.com/office/word/2010/wordprocessingShape">
+                    <wps:wsp>
+                      <wps:cNvCnPr/>
+                      <wps:spPr>
+                        <a:xfrm flipH="1">
+                          <a:off x="0" y="0"/>
+                          <a:ext cx="6350" cy="495300"/>
+                        </a:xfrm>
+                        <a:prstGeom prst="line">
+                          <a:avLst/>
+                        </a:prstGeom>
+                      </wps:spPr>
+                      <wps:style>
+                        <a:lnRef idx="1">
+                          <a:schemeClr val="dk1"/>
+                        </a:lnRef>
+                        <a:fillRef idx="0">
+                          <a:schemeClr val="dk1"/>
+                        </a:fillRef>
+                        <a:effectRef idx="0">
+                          <a:schemeClr val="dk1"/>
+                        </a:effectRef>
+                        <a:fontRef idx="minor">
+                          <a:schemeClr val="tx1"/>
+                        </a:fontRef>
+                      </wps:style>
+                      <wps:bodyPr/>
+                    </wps:wsp>
+                  </a:graphicData>
+                </a:graphic>
+              </wp:anchor>
+            </w:drawing>
+          </mc:Choice>
+          <mc:Fallback>
+            <w:pict>
+              <v:line w14:anchorId="35FE21F1" id="Straight Connector 3" o:spid="_x0000_s1026" style="position:absolute;flip:x;z-index:251665408;visibility:visible;mso-wrap-style:square;mso-wrap-distance-left:9pt;mso-wrap-distance-top:0;mso-wrap-distance-right:9pt;mso-wrap-distance-bottom:0;mso-position-horizontal:absolute;mso-position-horizontal-relative:text;mso-position-vertical:absolute;mso-position-vertical-relative:text" from="270pt,215.4pt" to="270.5pt,254.4pt" o:gfxdata="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" strokecolor="black [3200]" strokeweight=".5pt">
+                <v:stroke joinstyle="miter"/>
+              </v:line>
+            </w:pict>
+          </mc:Fallback>
+        </mc:AlternateContent>
+      </w:r>
+      <w:r>
+        <w:rPr>
+          <w:noProof/>
+        </w:rPr>
+        <mc:AlternateContent>
+          <mc:Choice Requires="wps">
+            <w:drawing>
+              <wp:anchor distT="45720" distB="45720" distL="114300" distR="114300" simplePos="0" relativeHeight="251659264" behindDoc="0" locked="0" layoutInCell="1" allowOverlap="1" wp14:anchorId="65E9332B" wp14:editId="46151A2C">
+                <wp:simplePos x="0" y="0"/>
+                <wp:positionH relativeFrom="margin">
+                  <wp:posOffset>1625600</wp:posOffset>
+                </wp:positionH>
+                <wp:positionV relativeFrom="paragraph">
+                  <wp:posOffset>3205480</wp:posOffset>
+                </wp:positionV>
+                <wp:extent cx="965200" cy="711200"/>
+                <wp:effectExtent l="0" t="0" r="25400" b="12700"/>
+                <wp:wrapNone/>
+                <wp:docPr id="217" name="Text Box 2"/>
+                <wp:cNvGraphicFramePr>
+                  <a:graphicFrameLocks xmlns:a="http://schemas.openxmlformats.org/drawingml/2006/main"/>
+                </wp:cNvGraphicFramePr>
+                <a:graphic xmlns:a="http://schemas.openxmlformats.org/drawingml/2006/main">
+                  <a:graphicData uri="http://schemas.microsoft.com/office/word/2010/wordprocessingShape">
+                    <wps:wsp>
+                      <wps:cNvSpPr txBox="1">
+                        <a:spLocks noChangeArrowheads="1"/>
+                      </wps:cNvSpPr>
+                      <wps:spPr bwMode="auto">
+                        <a:xfrm>
+                          <a:off x="0" y="0"/>
+                          <a:ext cx="965200" cy="711200"/>
+                        </a:xfrm>
+                        <a:prstGeom prst="rect">
+                          <a:avLst/>
+                        </a:prstGeom>
+                        <a:solidFill>
+                          <a:srgbClr val="FFFFFF"/>
+                        </a:solidFill>
+                        <a:ln w="9525">
+                          <a:solidFill>
+                            <a:srgbClr val="000000"/>
+                          </a:solidFill>
+                          <a:miter lim="800000"/>
+                          <a:headEnd/>
+                          <a:tailEnd/>
+                        </a:ln>
+                      </wps:spPr>
+                      <wps:txbx>
+                        <w:txbxContent>
+                          <w:p>
+                            <w:r>
+                              <w:t xml:space="preserve">Most </w:t>
+                            </w:r>
+                            <w:r>
+                              <w:t>Reasons for</w:t>
+                            </w:r>
+                            <w:r>
+                              <w:t xml:space="preserve"> </w:t>
+                            </w:r>
+                            <w:r>
+                              <w:t>Accidents</w:t>
+                            </w:r>
+                          </w:p>
+                        </w:txbxContent>
+                      </wps:txbx>
+                      <wps:bodyPr rot="0" vert="horz" wrap="square" lIns="91440" tIns="45720" rIns="91440" bIns="45720" anchor="t" anchorCtr="0">
+                        <a:noAutofit/>
+                      </wps:bodyPr>
+                    </wps:wsp>
+                  </a:graphicData>
+                </a:graphic>
+                <wp14:sizeRelH relativeFrom="margin">
+                  <wp14:pctWidth>0</wp14:pctWidth>
+                </wp14:sizeRelH>
+                <wp14:sizeRelV relativeFrom="margin">
+                  <wp14:pctHeight>0</wp14:pctHeight>
+                </wp14:sizeRelV>
+              </wp:anchor>
+            </w:drawing>
+          </mc:Choice>
+          <mc:Fallback>
+            <w:pict>
+              <v:shapetype w14:anchorId="65E9332B" id="_x0000_t202" coordsize="21600,21600" o:spt="202" path="m,l,21600r21600,l21600,xe">
+                <v:stroke joinstyle="miter"/>
+                <v:path gradientshapeok="t" o:connecttype="rect"/>
+              </v:shapetype>
+              <v:shape id="Text Box 2" o:spid="_x0000_s1026" type="#_x0000_t202" style="position:absolute;margin-left:128pt;margin-top:252.4pt;width:76pt;height:56pt;z-index:251659264;visibility:visible;mso-wrap-style:square;mso-width-percent:0;mso-height-percent:0;mso-wrap-distance-left:9pt;mso-wrap-distance-top:3.6pt;mso-wrap-distance-right:9pt;mso-wrap-distance-bottom:3.6pt;mso-position-horizontal:absolute;mso-position-horizontal-relative:margin;mso-position-vertical:absolute;mso-position-vertical-relative:text;mso-width-percent:0;mso-height-percent:0;mso-width-relative:margin;mso-height-relative:margin;v-text-anchor:top" o:gfxdata="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">
+                <v:textbox>
+                  <w:txbxContent>
+                    <w:p>
+                      <w:r>
+                        <w:t xml:space="preserve">Most </w:t>
+                      </w:r>
+                      <w:r>
+                        <w:t>Reasons for</w:t>
+                      </w:r>
+                      <w:r>
+                        <w:t xml:space="preserve"> </w:t>
+                      </w:r>
+                      <w:r>
+                        <w:t>Accidents</w:t>
+                      </w:r>
+                    </w:p>
+                  </w:txbxContent>
+                </v:textbox>
+                <w10:wrap anchorx="margin"/>
+              </v:shape>
+            </w:pict>
+          </mc:Fallback>
+        </mc:AlternateContent>
+      </w:r>
+      <w:r>
+        <w:rPr>
+          <w:noProof/>
+        </w:rPr>
+        <mc:AlternateContent>
+          <mc:Choice Requires="wps">
+            <w:drawing>
+              <wp:anchor distT="45720" distB="45720" distL="114300" distR="114300" simplePos="0" relativeHeight="251661312" behindDoc="0" locked="0" layoutInCell="1" allowOverlap="1" wp14:anchorId="6ABD619C" wp14:editId="4A5663AB">
+                <wp:simplePos x="0" y="0"/>
+                <wp:positionH relativeFrom="margin">
+                  <wp:posOffset>2940050</wp:posOffset>
+                </wp:positionH>
+                <wp:positionV relativeFrom="paragraph">
+                  <wp:posOffset>3237230</wp:posOffset>
+                </wp:positionV>
+                <wp:extent cx="965200" cy="520700"/>
+                <wp:effectExtent l="0" t="0" r="25400" b="12700"/>
+                <wp:wrapNone/>
+                <wp:docPr id="1529412597" name="Text Box 2"/>
+                <wp:cNvGraphicFramePr>
+                  <a:graphicFrameLocks xmlns:a="http://schemas.openxmlformats.org/drawingml/2006/main"/>
+                </wp:cNvGraphicFramePr>
+                <a:graphic xmlns:a="http://schemas.openxmlformats.org/drawingml/2006/main">
+                  <a:graphicData uri="http://schemas.microsoft.com/office/word/2010/wordprocessingShape">
+                    <wps:wsp>
+                      <wps:cNvSpPr txBox="1">
+                        <a:spLocks noChangeArrowheads="1"/>
+                      </wps:cNvSpPr>
+                      <wps:spPr bwMode="auto">
+                        <a:xfrm>
+                          <a:off x="0" y="0"/>
+                          <a:ext cx="965200" cy="520700"/>
+                        </a:xfrm>
+                        <a:prstGeom prst="rect">
+                          <a:avLst/>
+                        </a:prstGeom>
+                        <a:solidFill>
+                          <a:srgbClr val="FFFFFF"/>
+                        </a:solidFill>
+                        <a:ln w="9525">
+                          <a:solidFill>
+                            <a:srgbClr val="000000"/>
+                          </a:solidFill>
+                          <a:miter lim="800000"/>
+                          <a:headEnd/>
+                          <a:tailEnd/>
+                        </a:ln>
+                      </wps:spPr>
+                      <wps:txbx>
+                        <w:txbxContent>
+                          <w:p>
+                            <w:r>
+                              <w:t>Location</w:t>
+                            </w:r>
+                            <w:r>
+                              <w:t xml:space="preserve"> of Accidents</w:t>
+                            </w:r>
+                          </w:p>
+                        </w:txbxContent>
+                      </wps:txbx>
+                      <wps:bodyPr rot="0" vert="horz" wrap="square" lIns="91440" tIns="45720" rIns="91440" bIns="45720" anchor="t" anchorCtr="0">
+                        <a:noAutofit/>
+                      </wps:bodyPr>
+                    </wps:wsp>
+                  </a:graphicData>
+                </a:graphic>
+                <wp14:sizeRelH relativeFrom="margin">
+                  <wp14:pctWidth>0</wp14:pctWidth>
+                </wp14:sizeRelH>
+                <wp14:sizeRelV relativeFrom="margin">
+                  <wp14:pctHeight>0</wp14:pctHeight>
+                </wp14:sizeRelV>
+              </wp:anchor>
+            </w:drawing>
+          </mc:Choice>
+          <mc:Fallback>
+            <w:pict>
+              <v:shape w14:anchorId="6ABD619C" id="_x0000_s1027" type="#_x0000_t202" style="position:absolute;margin-left:231.5pt;margin-top:254.9pt;width:76pt;height:41pt;z-index:251661312;visibility:visible;mso-wrap-style:square;mso-width-percent:0;mso-height-percent:0;mso-wrap-distance-left:9pt;mso-wrap-distance-top:3.6pt;mso-wrap-distance-right:9pt;mso-wrap-distance-bottom:3.6pt;mso-position-horizontal:absolute;mso-position-horizontal-relative:margin;mso-position-vertical:absolute;mso-position-vertical-relative:text;mso-width-percent:0;mso-height-percent:0;mso-width-relative:margin;mso-height-relative:margin;v-text-anchor:top" o:gfxdata="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">
+                <v:textbox>
+                  <w:txbxContent>
+                    <w:p>
+                      <w:r>
+                        <w:t>Location</w:t>
+                      </w:r>
+                      <w:r>
+                        <w:t xml:space="preserve"> of Accidents</w:t>
+                      </w:r>
+                    </w:p>
+                  </w:txbxContent>
+                </v:textbox>
+                <w10:wrap anchorx="margin"/>
+              </v:shape>
+            </w:pict>
+          </mc:Fallback>
+        </mc:AlternateContent>
+      </w:r>
+      <w:r>
+        <w:rPr>
+          <w:noProof/>
+        </w:rPr>
+        <mc:AlternateContent>
+          <mc:Choice Requires="wps">
+            <w:drawing>
+              <wp:anchor distT="0" distB="0" distL="114300" distR="114300" simplePos="0" relativeHeight="251664384" behindDoc="0" locked="0" layoutInCell="1" allowOverlap="1" wp14:anchorId="78CBA0B1" wp14:editId="15318C6C">
+                <wp:simplePos x="0" y="0"/>
+                <wp:positionH relativeFrom="column">
+                  <wp:posOffset>4864100</wp:posOffset>
+                </wp:positionH>
+                <wp:positionV relativeFrom="paragraph">
+                  <wp:posOffset>2760980</wp:posOffset>
+                </wp:positionV>
+                <wp:extent cx="25400" cy="1231900"/>
+                <wp:effectExtent l="0" t="0" r="31750" b="25400"/>
+                <wp:wrapNone/>
+                <wp:docPr id="86969621" name="Straight Connector 1"/>
+                <wp:cNvGraphicFramePr/>
+                <a:graphic xmlns:a="http://schemas.openxmlformats.org/drawingml/2006/main">
+                  <a:graphicData uri="http://schemas.microsoft.com/office/word/2010/wordprocessingShape">
+                    <wps:wsp>
+                      <wps:cNvCnPr/>
+                      <wps:spPr>
+                        <a:xfrm>
+                          <a:off x="0" y="0"/>
+                          <a:ext cx="25400" cy="1231900"/>
+                        </a:xfrm>
+                        <a:prstGeom prst="line">
+                          <a:avLst/>
+                        </a:prstGeom>
+                      </wps:spPr>
+                      <wps:style>
+                        <a:lnRef idx="1">
+                          <a:schemeClr val="dk1"/>
+                        </a:lnRef>
+                        <a:fillRef idx="0">
+                          <a:schemeClr val="dk1"/>
+                        </a:fillRef>
+                        <a:effectRef idx="0">
+                          <a:schemeClr val="dk1"/>
+                        </a:effectRef>
+                        <a:fontRef idx="minor">
+                          <a:schemeClr val="tx1"/>
+                        </a:fontRef>
+                      </wps:style>
+                      <wps:bodyPr/>
+                    </wps:wsp>
+                  </a:graphicData>
+                </a:graphic>
+              </wp:anchor>
+            </w:drawing>
+          </mc:Choice>
+          <mc:Fallback>
+            <w:pict>
+              <v:line w14:anchorId="1776FD70" id="Straight Connector 1" o:spid="_x0000_s1026" style="position:absolute;z-index:251664384;visibility:visible;mso-wrap-style:square;mso-wrap-distance-left:9pt;mso-wrap-distance-top:0;mso-wrap-distance-right:9pt;mso-wrap-distance-bottom:0;mso-position-horizontal:absolute;mso-position-horizontal-relative:text;mso-position-vertical:absolute;mso-position-vertical-relative:text" from="383pt,217.4pt" to="385pt,314.4pt" o:gfxdata="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" strokecolor="black [3200]" strokeweight=".5pt">
+                <v:stroke joinstyle="miter"/>
+              </v:line>
+            </w:pict>
+          </mc:Fallback>
+        </mc:AlternateContent>
+      </w:r>
+      <w:r>
+        <w:rPr>
+          <w:noProof/>
+        </w:rPr>
+        <mc:AlternateContent>
+          <mc:Choice Requires="wps">
+            <w:drawing>
+              <wp:anchor distT="45720" distB="45720" distL="114300" distR="114300" simplePos="0" relativeHeight="251663360" behindDoc="0" locked="0" layoutInCell="1" allowOverlap="1" wp14:anchorId="31A5ED09" wp14:editId="1431BDDC">
+                <wp:simplePos x="0" y="0"/>
+                <wp:positionH relativeFrom="margin">
+                  <wp:posOffset>4425950</wp:posOffset>
+                </wp:positionH>
+                <wp:positionV relativeFrom="paragraph">
+                  <wp:posOffset>3992880</wp:posOffset>
+                </wp:positionV>
+                <wp:extent cx="965200" cy="355600"/>
+                <wp:effectExtent l="0" t="0" r="25400" b="25400"/>
+                <wp:wrapNone/>
+                <wp:docPr id="144383518" name="Text Box 2"/>
+                <wp:cNvGraphicFramePr>
+                  <a:graphicFrameLocks xmlns:a="http://schemas.openxmlformats.org/drawingml/2006/main"/>
+                </wp:cNvGraphicFramePr>
+                <a:graphic xmlns:a="http://schemas.openxmlformats.org/drawingml/2006/main">
+                  <a:graphicData uri="http://schemas.microsoft.com/office/word/2010/wordprocessingShape">
+                    <wps:wsp>
+                      <wps:cNvSpPr txBox="1">
+                        <a:spLocks noChangeArrowheads="1"/>
+                      </wps:cNvSpPr>
+                      <wps:spPr bwMode="auto">
+                        <a:xfrm>
+                          <a:off x="0" y="0"/>
+                          <a:ext cx="965200" cy="355600"/>
+                        </a:xfrm>
+                        <a:prstGeom prst="rect">
+                          <a:avLst/>
+                        </a:prstGeom>
+                        <a:solidFill>
+                          <a:srgbClr val="FFFFFF"/>
+                        </a:solidFill>
+                        <a:ln w="9525">
+                          <a:solidFill>
+                            <a:srgbClr val="000000"/>
+                          </a:solidFill>
+                          <a:miter lim="800000"/>
+                          <a:headEnd/>
+                          <a:tailEnd/>
+                        </a:ln>
+                      </wps:spPr>
+                      <wps:txbx>
+                        <w:txbxContent>
+                          <w:p>
+                            <w:r>
+                              <w:t>Bar Graph</w:t>
+                            </w:r>
+                          </w:p>
+                        </w:txbxContent>
+                      </wps:txbx>
+                      <wps:bodyPr rot="0" vert="horz" wrap="square" lIns="91440" tIns="45720" rIns="91440" bIns="45720" anchor="t" anchorCtr="0">
+                        <a:noAutofit/>
+                      </wps:bodyPr>
+                    </wps:wsp>
+                  </a:graphicData>
+                </a:graphic>
+                <wp14:sizeRelH relativeFrom="margin">
+                  <wp14:pctWidth>0</wp14:pctWidth>
+                </wp14:sizeRelH>
+                <wp14:sizeRelV relativeFrom="margin">
+                  <wp14:pctHeight>0</wp14:pctHeight>
+                </wp14:sizeRelV>
+              </wp:anchor>
+            </w:drawing>
+          </mc:Choice>
+          <mc:Fallback>
+            <w:pict>
+              <v:shape w14:anchorId="31A5ED09" id="_x0000_s1028" type="#_x0000_t202" style="position:absolute;margin-left:348.5pt;margin-top:314.4pt;width:76pt;height:28pt;z-index:251663360;visibility:visible;mso-wrap-style:square;mso-width-percent:0;mso-height-percent:0;mso-wrap-distance-left:9pt;mso-wrap-distance-top:3.6pt;mso-wrap-distance-right:9pt;mso-wrap-distance-bottom:3.6pt;mso-position-horizontal:absolute;mso-position-horizontal-relative:margin;mso-position-vertical:absolute;mso-position-vertical-relative:text;mso-width-percent:0;mso-height-percent:0;mso-width-relative:margin;mso-height-relative:margin;v-text-anchor:top" o:gfxdata="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">
+                <v:textbox>
+                  <w:txbxContent>
+                    <w:p>
+                      <w:r>
+                        <w:t>Bar Graph</w:t>
+                      </w:r>
+                    </w:p>
+                  </w:txbxContent>
+                </v:textbox>
+                <w10:wrap anchorx="margin"/>
+              </v:shape>
+            </w:pict>
+          </mc:Fallback>
+        </mc:AlternateContent>
+      </w:r>
       <w:r>
         <w:rPr>
           <w:noProof/>
@@ -948,7 +1538,14 @@
     <w:p>
       <w:pPr>
         <w:pStyle w:val="ListParagraph"/>
-      </w:pPr>
+        <w:numPr>
+          <w:ilvl w:val="0"/>
+          <w:numId w:val="5"/>
+        </w:numPr>
+      </w:pPr>
+      <w:r>
+        <w:t>Documentation acquired – 1 day.</w:t>
+      </w:r>
     </w:p>
     <w:p>
       <w:pPr>
@@ -959,7 +1556,7 @@
         </w:numPr>
       </w:pPr>
       <w:r>
-        <w:t>Documentation acquired – 1 day.</w:t>
+        <w:t>Project Approved – 1 day – 1.</w:t>
       </w:r>
     </w:p>
     <w:p>
@@ -971,7 +1568,7 @@
         </w:numPr>
       </w:pPr>
       <w:r>
-        <w:t>Project Approved – 1 day – 1.</w:t>
+        <w:t>Team introduction and meeting – 1 day – 2.</w:t>
       </w:r>
     </w:p>
     <w:p>
@@ -983,7 +1580,7 @@
         </w:numPr>
       </w:pPr>
       <w:r>
-        <w:t>Team introduction and meeting – 1 day – 2.</w:t>
+        <w:t>Data collected – 1 day – 2,3.</w:t>
       </w:r>
     </w:p>
     <w:p>
@@ -995,7 +1592,7 @@
         </w:numPr>
       </w:pPr>
       <w:r>
-        <w:t>Data collected – 1 day – 2,3.</w:t>
+        <w:t>Server for database set up – 1 day – 4.</w:t>
       </w:r>
     </w:p>
     <w:p>
@@ -1007,7 +1604,7 @@
         </w:numPr>
       </w:pPr>
       <w:r>
-        <w:t>Server for database set up – 1 day – 4.</w:t>
+        <w:t>Project Plan Document Made – 2 days – 4.</w:t>
       </w:r>
     </w:p>
     <w:p>
@@ -1019,7 +1616,94 @@
         </w:numPr>
       </w:pPr>
       <w:r>
-        <w:t>Programs set up – 3 days – 5.</w:t>
+        <w:t xml:space="preserve">Programs set up – </w:t>
+      </w:r>
+      <w:r>
+        <w:t>5</w:t>
+      </w:r>
+      <w:r>
+        <w:t xml:space="preserve"> days – 5.</w:t>
+      </w:r>
+    </w:p>
+    <w:p>
+      <w:pPr>
+        <w:pStyle w:val="ListParagraph"/>
+        <w:numPr>
+          <w:ilvl w:val="1"/>
+          <w:numId w:val="5"/>
+        </w:numPr>
+        <w:rPr>
+          <w:rStyle w:val="ui-provider"/>
+        </w:rPr>
+      </w:pPr>
+      <w:r>
+        <w:t>Insert ra</w:t>
+      </w:r>
+      <w:r>
+        <w:rPr>
+          <w:rStyle w:val="ui-provider"/>
+        </w:rPr>
+        <w:t>w</w:t>
+      </w:r>
+      <w:r>
+        <w:rPr>
+          <w:rStyle w:val="ui-provider"/>
+        </w:rPr>
+        <w:t xml:space="preserve"> data into python – 1 day.</w:t>
+      </w:r>
+    </w:p>
+    <w:p>
+      <w:pPr>
+        <w:pStyle w:val="ListParagraph"/>
+        <w:numPr>
+          <w:ilvl w:val="1"/>
+          <w:numId w:val="5"/>
+        </w:numPr>
+        <w:rPr>
+          <w:rStyle w:val="ui-provider"/>
+        </w:rPr>
+      </w:pPr>
+      <w:r>
+        <w:rPr>
+          <w:rStyle w:val="ui-provider"/>
+        </w:rPr>
+        <w:t>Create Search System – 2 days – 7.1.</w:t>
+      </w:r>
+    </w:p>
+    <w:p>
+      <w:pPr>
+        <w:pStyle w:val="ListParagraph"/>
+        <w:numPr>
+          <w:ilvl w:val="1"/>
+          <w:numId w:val="5"/>
+        </w:numPr>
+        <w:rPr>
+          <w:rStyle w:val="ui-provider"/>
+        </w:rPr>
+      </w:pPr>
+      <w:r>
+        <w:rPr>
+          <w:rStyle w:val="ui-provider"/>
+        </w:rPr>
+        <w:t>Average Calculations – 1 day – 7.2.</w:t>
+      </w:r>
+    </w:p>
+    <w:p>
+      <w:pPr>
+        <w:pStyle w:val="ListParagraph"/>
+        <w:numPr>
+          <w:ilvl w:val="1"/>
+          <w:numId w:val="5"/>
+        </w:numPr>
+        <w:rPr>
+          <w:rStyle w:val="ui-provider"/>
+        </w:rPr>
+      </w:pPr>
+      <w:r>
+        <w:rPr>
+          <w:rStyle w:val="ui-provider"/>
+        </w:rPr>
+        <w:t>Create Bar Chart System – 2 days – 7.2.</w:t>
       </w:r>
     </w:p>
     <w:p>
@@ -1031,7 +1715,7 @@
         </w:numPr>
       </w:pPr>
       <w:r>
-        <w:t>Testing phase – 1 day – 6</w:t>
+        <w:t>Executive Summary Document – 2 days – 7.</w:t>
       </w:r>
     </w:p>
     <w:p>
@@ -1043,10 +1727,376 @@
         </w:numPr>
       </w:pPr>
       <w:r>
+        <w:t xml:space="preserve">Testing </w:t>
+      </w:r>
+      <w:r>
+        <w:t>and Documenting Tests</w:t>
+      </w:r>
+      <w:r>
+        <w:t xml:space="preserve"> – 1 day – </w:t>
+      </w:r>
+      <w:r>
+        <w:t>7.</w:t>
+      </w:r>
+    </w:p>
+    <w:p>
+      <w:pPr>
+        <w:pStyle w:val="ListParagraph"/>
+        <w:numPr>
+          <w:ilvl w:val="0"/>
+          <w:numId w:val="5"/>
+        </w:numPr>
+      </w:pPr>
+      <w:r>
+        <w:t>User Manual Created – 1 day – 9.</w:t>
+      </w:r>
+    </w:p>
+    <w:p>
+      <w:pPr>
+        <w:pStyle w:val="ListParagraph"/>
+        <w:numPr>
+          <w:ilvl w:val="0"/>
+          <w:numId w:val="5"/>
+        </w:numPr>
+      </w:pPr>
+      <w:r>
         <w:t>Presenting database</w:t>
       </w:r>
       <w:r>
-        <w:t xml:space="preserve"> for approval – 1 day - 7</w:t>
+        <w:t xml:space="preserve"> for approval – 1 day </w:t>
+      </w:r>
+      <w:r>
+        <w:t>–</w:t>
+      </w:r>
+      <w:r>
+        <w:t xml:space="preserve"> </w:t>
+      </w:r>
+      <w:r>
+        <w:t>8, 9, 10.</w:t>
+      </w:r>
+    </w:p>
+    <w:p/>
+    <w:p>
+      <w:pPr>
+        <w:pStyle w:val="ListParagraph"/>
+        <w:numPr>
+          <w:ilvl w:val="0"/>
+          <w:numId w:val="7"/>
+        </w:numPr>
+        <w:rPr>
+          <w:rStyle w:val="ui-provider"/>
+        </w:rPr>
+      </w:pPr>
+      <w:r>
+        <w:t>The relevant documentation needs to be identified and acquired, so that relevant paper</w:t>
+      </w:r>
+      <w:r>
+        <w:rPr>
+          <w:rStyle w:val="ui-provider"/>
+        </w:rPr>
+        <w:t>w</w:t>
+      </w:r>
+      <w:r>
+        <w:rPr>
+          <w:rStyle w:val="ui-provider"/>
+        </w:rPr>
+        <w:t>ork can be completed.</w:t>
+      </w:r>
+    </w:p>
+    <w:p>
+      <w:pPr>
+        <w:pStyle w:val="ListParagraph"/>
+        <w:numPr>
+          <w:ilvl w:val="0"/>
+          <w:numId w:val="7"/>
+        </w:numPr>
+        <w:rPr>
+          <w:rStyle w:val="ui-provider"/>
+        </w:rPr>
+      </w:pPr>
+      <w:r>
+        <w:rPr>
+          <w:rStyle w:val="ui-provider"/>
+        </w:rPr>
+        <w:t xml:space="preserve">The project needs to be approved by the supervisor, to confirm </w:t>
+      </w:r>
+      <w:r>
+        <w:rPr>
+          <w:rStyle w:val="ui-provider"/>
+        </w:rPr>
+        <w:t>w</w:t>
+      </w:r>
+      <w:r>
+        <w:rPr>
+          <w:rStyle w:val="ui-provider"/>
+        </w:rPr>
+        <w:t xml:space="preserve">hat the team is doing </w:t>
+      </w:r>
+      <w:r>
+        <w:rPr>
+          <w:rStyle w:val="ui-provider"/>
+        </w:rPr>
+        <w:t>w</w:t>
+      </w:r>
+      <w:r>
+        <w:rPr>
+          <w:rStyle w:val="ui-provider"/>
+        </w:rPr>
+        <w:t>ith their superiors.</w:t>
+      </w:r>
+    </w:p>
+    <w:p>
+      <w:pPr>
+        <w:pStyle w:val="ListParagraph"/>
+        <w:numPr>
+          <w:ilvl w:val="0"/>
+          <w:numId w:val="7"/>
+        </w:numPr>
+        <w:rPr>
+          <w:rStyle w:val="ui-provider"/>
+        </w:rPr>
+      </w:pPr>
+      <w:r>
+        <w:rPr>
+          <w:rStyle w:val="ui-provider"/>
+        </w:rPr>
+        <w:t xml:space="preserve">The team must meet and introduce themselves to promote a healthy </w:t>
+      </w:r>
+      <w:r>
+        <w:rPr>
+          <w:rStyle w:val="ui-provider"/>
+        </w:rPr>
+        <w:t>w</w:t>
+      </w:r>
+      <w:r>
+        <w:rPr>
+          <w:rStyle w:val="ui-provider"/>
+        </w:rPr>
+        <w:t>ork environment.</w:t>
+      </w:r>
+    </w:p>
+    <w:p>
+      <w:pPr>
+        <w:pStyle w:val="ListParagraph"/>
+        <w:numPr>
+          <w:ilvl w:val="0"/>
+          <w:numId w:val="7"/>
+        </w:numPr>
+        <w:rPr>
+          <w:rStyle w:val="ui-provider"/>
+        </w:rPr>
+      </w:pPr>
+      <w:r>
+        <w:rPr>
+          <w:rStyle w:val="ui-provider"/>
+        </w:rPr>
+        <w:t>The data that the team is using needs to be collected to be used.</w:t>
+      </w:r>
+    </w:p>
+    <w:p>
+      <w:pPr>
+        <w:pStyle w:val="ListParagraph"/>
+        <w:numPr>
+          <w:ilvl w:val="0"/>
+          <w:numId w:val="7"/>
+        </w:numPr>
+        <w:rPr>
+          <w:rStyle w:val="ui-provider"/>
+        </w:rPr>
+      </w:pPr>
+      <w:r>
+        <w:rPr>
+          <w:rStyle w:val="ui-provider"/>
+        </w:rPr>
+        <w:t xml:space="preserve">The server that the database and programs </w:t>
+      </w:r>
+      <w:r>
+        <w:rPr>
+          <w:rStyle w:val="ui-provider"/>
+        </w:rPr>
+        <w:t>w</w:t>
+      </w:r>
+      <w:r>
+        <w:rPr>
+          <w:rStyle w:val="ui-provider"/>
+        </w:rPr>
+        <w:t>ill be hosted on needs to be created.</w:t>
+      </w:r>
+    </w:p>
+    <w:p>
+      <w:pPr>
+        <w:pStyle w:val="ListParagraph"/>
+        <w:numPr>
+          <w:ilvl w:val="0"/>
+          <w:numId w:val="7"/>
+        </w:numPr>
+        <w:rPr>
+          <w:rStyle w:val="ui-provider"/>
+        </w:rPr>
+      </w:pPr>
+      <w:r>
+        <w:t xml:space="preserve">The plan for the project needs to be created. This is to determine the tasks that </w:t>
+      </w:r>
+      <w:r>
+        <w:rPr>
+          <w:rStyle w:val="ui-provider"/>
+        </w:rPr>
+        <w:t>w</w:t>
+      </w:r>
+      <w:r>
+        <w:rPr>
+          <w:rStyle w:val="ui-provider"/>
+        </w:rPr>
+        <w:t>ill be performed and their timetable.</w:t>
+      </w:r>
+    </w:p>
+    <w:p>
+      <w:pPr>
+        <w:pStyle w:val="ListParagraph"/>
+        <w:numPr>
+          <w:ilvl w:val="0"/>
+          <w:numId w:val="7"/>
+        </w:numPr>
+        <w:rPr>
+          <w:rStyle w:val="ui-provider"/>
+        </w:rPr>
+      </w:pPr>
+      <w:r>
+        <w:t xml:space="preserve">The programs that </w:t>
+      </w:r>
+      <w:r>
+        <w:rPr>
+          <w:rStyle w:val="ui-provider"/>
+        </w:rPr>
+        <w:t>w</w:t>
+      </w:r>
+      <w:r>
+        <w:rPr>
+          <w:rStyle w:val="ui-provider"/>
+        </w:rPr>
+        <w:t xml:space="preserve">ill be created for the database. That being crunching the data in decipherable form, searching through </w:t>
+      </w:r>
+      <w:proofErr w:type="gramStart"/>
+      <w:r>
+        <w:rPr>
+          <w:rStyle w:val="ui-provider"/>
+        </w:rPr>
+        <w:t>it</w:t>
+      </w:r>
+      <w:proofErr w:type="gramEnd"/>
+      <w:r>
+        <w:rPr>
+          <w:rStyle w:val="ui-provider"/>
+        </w:rPr>
+        <w:t xml:space="preserve"> and finding averages, and creating charts on the searched data.</w:t>
+      </w:r>
+    </w:p>
+    <w:p>
+      <w:pPr>
+        <w:pStyle w:val="ListParagraph"/>
+        <w:numPr>
+          <w:ilvl w:val="0"/>
+          <w:numId w:val="7"/>
+        </w:numPr>
+      </w:pPr>
+      <w:r>
+        <w:t>A report based on the analysis of the data is to be created.</w:t>
+      </w:r>
+    </w:p>
+    <w:p>
+      <w:pPr>
+        <w:pStyle w:val="ListParagraph"/>
+        <w:numPr>
+          <w:ilvl w:val="0"/>
+          <w:numId w:val="7"/>
+        </w:numPr>
+        <w:rPr>
+          <w:rStyle w:val="ui-provider"/>
+        </w:rPr>
+      </w:pPr>
+      <w:r>
+        <w:t>During this time, the soft</w:t>
+      </w:r>
+      <w:r>
+        <w:rPr>
+          <w:rStyle w:val="ui-provider"/>
+        </w:rPr>
+        <w:t>w</w:t>
+      </w:r>
+      <w:r>
+        <w:rPr>
+          <w:rStyle w:val="ui-provider"/>
+        </w:rPr>
+        <w:t>are is to be tested and reports of the tests are to be documented.</w:t>
+      </w:r>
+    </w:p>
+    <w:p>
+      <w:pPr>
+        <w:pStyle w:val="ListParagraph"/>
+        <w:numPr>
+          <w:ilvl w:val="0"/>
+          <w:numId w:val="7"/>
+        </w:numPr>
+        <w:rPr>
+          <w:rStyle w:val="ui-provider"/>
+        </w:rPr>
+      </w:pPr>
+      <w:r>
+        <w:rPr>
+          <w:rStyle w:val="ui-provider"/>
+        </w:rPr>
+        <w:t xml:space="preserve">Once the team is satisfied </w:t>
+      </w:r>
+      <w:r>
+        <w:rPr>
+          <w:rStyle w:val="ui-provider"/>
+        </w:rPr>
+        <w:t>w</w:t>
+      </w:r>
+      <w:r>
+        <w:rPr>
+          <w:rStyle w:val="ui-provider"/>
+        </w:rPr>
+        <w:t xml:space="preserve">ith the program, they </w:t>
+      </w:r>
+      <w:r>
+        <w:rPr>
+          <w:rStyle w:val="ui-provider"/>
+        </w:rPr>
+        <w:t>w</w:t>
+      </w:r>
+      <w:r>
+        <w:rPr>
+          <w:rStyle w:val="ui-provider"/>
+        </w:rPr>
+        <w:t xml:space="preserve">ill </w:t>
+      </w:r>
+      <w:r>
+        <w:rPr>
+          <w:rStyle w:val="ui-provider"/>
+        </w:rPr>
+        <w:t>w</w:t>
+      </w:r>
+      <w:r>
+        <w:rPr>
+          <w:rStyle w:val="ui-provider"/>
+        </w:rPr>
+        <w:t>rite up a user manual so that others may operate the system.</w:t>
+      </w:r>
+    </w:p>
+    <w:p>
+      <w:pPr>
+        <w:pStyle w:val="ListParagraph"/>
+        <w:numPr>
+          <w:ilvl w:val="0"/>
+          <w:numId w:val="7"/>
+        </w:numPr>
+      </w:pPr>
+      <w:r>
+        <w:rPr>
+          <w:rStyle w:val="ui-provider"/>
+        </w:rPr>
+        <w:t>And lastly, the system is presented to the supervisor for approval.</w:t>
       </w:r>
     </w:p>
     <w:p>
@@ -1077,10 +2127,57 @@
       <w:bookmarkEnd w:id="5"/>
     </w:p>
     <w:p>
-      <w:pPr>
-        <w:pStyle w:val="ListParagraph"/>
-        <w:ind w:left="432"/>
-      </w:pPr>
+      <w:r>
+        <w:t xml:space="preserve">This is the original Gantt Chart, created before the program </w:t>
+      </w:r>
+      <w:r>
+        <w:rPr>
+          <w:rStyle w:val="ui-provider"/>
+        </w:rPr>
+        <w:t>w</w:t>
+      </w:r>
+      <w:r>
+        <w:rPr>
+          <w:rStyle w:val="ui-provider"/>
+        </w:rPr>
+        <w:t>as created, sho</w:t>
+      </w:r>
+      <w:r>
+        <w:rPr>
+          <w:rStyle w:val="ui-provider"/>
+        </w:rPr>
+        <w:t>w</w:t>
+      </w:r>
+      <w:r>
+        <w:rPr>
+          <w:rStyle w:val="ui-provider"/>
+        </w:rPr>
+        <w:t xml:space="preserve">ing </w:t>
+      </w:r>
+      <w:r>
+        <w:rPr>
+          <w:rStyle w:val="ui-provider"/>
+        </w:rPr>
+        <w:t>w</w:t>
+      </w:r>
+      <w:r>
+        <w:rPr>
+          <w:rStyle w:val="ui-provider"/>
+        </w:rPr>
+        <w:t xml:space="preserve">hat </w:t>
+      </w:r>
+      <w:r>
+        <w:rPr>
+          <w:rStyle w:val="ui-provider"/>
+        </w:rPr>
+        <w:t>w</w:t>
+      </w:r>
+      <w:r>
+        <w:rPr>
+          <w:rStyle w:val="ui-provider"/>
+        </w:rPr>
+        <w:t>as previously estimated of the timetable of 10 days.</w:t>
+      </w:r>
     </w:p>
     <w:p>
       <w:r>
@@ -1137,6 +2234,145 @@
         </w:drawing>
       </w:r>
     </w:p>
+    <w:p>
+      <w:pPr>
+        <w:rPr>
+          <w:rStyle w:val="ui-provider"/>
+        </w:rPr>
+      </w:pPr>
+      <w:r>
+        <w:t xml:space="preserve">Here is </w:t>
+      </w:r>
+      <w:r>
+        <w:rPr>
+          <w:rStyle w:val="ui-provider"/>
+        </w:rPr>
+        <w:t>w</w:t>
+      </w:r>
+      <w:r>
+        <w:rPr>
+          <w:rStyle w:val="ui-provider"/>
+        </w:rPr>
+        <w:t xml:space="preserve">hat </w:t>
+      </w:r>
+      <w:proofErr w:type="gramStart"/>
+      <w:r>
+        <w:rPr>
+          <w:rStyle w:val="ui-provider"/>
+        </w:rPr>
+        <w:t>actually happened</w:t>
+      </w:r>
+      <w:proofErr w:type="gramEnd"/>
+      <w:r>
+        <w:rPr>
+          <w:rStyle w:val="ui-provider"/>
+        </w:rPr>
+        <w:t xml:space="preserve"> </w:t>
+      </w:r>
+      <w:r>
+        <w:rPr>
+          <w:rStyle w:val="ui-provider"/>
+        </w:rPr>
+        <w:t>w</w:t>
+      </w:r>
+      <w:r>
+        <w:rPr>
+          <w:rStyle w:val="ui-provider"/>
+        </w:rPr>
+        <w:t xml:space="preserve">ith the project timetable. It </w:t>
+      </w:r>
+      <w:r>
+        <w:rPr>
+          <w:rStyle w:val="ui-provider"/>
+        </w:rPr>
+        <w:t>w</w:t>
+      </w:r>
+      <w:r>
+        <w:rPr>
+          <w:rStyle w:val="ui-provider"/>
+        </w:rPr>
+        <w:t>as made after the soft</w:t>
+      </w:r>
+      <w:r>
+        <w:rPr>
+          <w:rStyle w:val="ui-provider"/>
+        </w:rPr>
+        <w:t>w</w:t>
+      </w:r>
+      <w:r>
+        <w:rPr>
+          <w:rStyle w:val="ui-provider"/>
+        </w:rPr>
+        <w:t xml:space="preserve">are </w:t>
+      </w:r>
+      <w:r>
+        <w:rPr>
+          <w:rStyle w:val="ui-provider"/>
+        </w:rPr>
+        <w:t>w</w:t>
+      </w:r>
+      <w:r>
+        <w:rPr>
+          <w:rStyle w:val="ui-provider"/>
+        </w:rPr>
+        <w:t>as made and is updated to include more detail.</w:t>
+      </w:r>
+    </w:p>
+    <w:p>
+      <w:r>
+        <w:rPr>
+          <w:noProof/>
+        </w:rPr>
+        <w:drawing>
+          <wp:inline distT="0" distB="0" distL="0" distR="0" wp14:anchorId="04653DF9" wp14:editId="46B7B01C">
+            <wp:extent cx="5848350" cy="2548998"/>
+            <wp:effectExtent l="0" t="0" r="0" b="3810"/>
+            <wp:docPr id="1816097988" name="Picture 6" descr="A screenshot of a project&#10;&#10;Description automatically generated"/>
+            <wp:cNvGraphicFramePr>
+              <a:graphicFrameLocks xmlns:a="http://schemas.openxmlformats.org/drawingml/2006/main" noChangeAspect="1"/>
+            </wp:cNvGraphicFramePr>
+            <a:graphic xmlns:a="http://schemas.openxmlformats.org/drawingml/2006/main">
+              <a:graphicData uri="http://schemas.openxmlformats.org/drawingml/2006/picture">
+                <pic:pic xmlns:pic="http://schemas.openxmlformats.org/drawingml/2006/picture">
+                  <pic:nvPicPr>
+                    <pic:cNvPr id="1816097988" name="Picture 6" descr="A screenshot of a project&#10;&#10;Description automatically generated"/>
+                    <pic:cNvPicPr/>
+                  </pic:nvPicPr>
+                  <pic:blipFill rotWithShape="1">
+                    <a:blip r:embed="rId10">
+                      <a:extLst>
+                        <a:ext uri="{28A0092B-C50C-407E-A947-70E740481C1C}">
+                          <a14:useLocalDpi xmlns:a14="http://schemas.microsoft.com/office/drawing/2010/main" val="0"/>
+                        </a:ext>
+                      </a:extLst>
+                    </a:blip>
+                    <a:srcRect r="41281"/>
+                    <a:stretch/>
+                  </pic:blipFill>
+                  <pic:spPr bwMode="auto">
+                    <a:xfrm>
+                      <a:off x="0" y="0"/>
+                      <a:ext cx="5865875" cy="2556636"/>
+                    </a:xfrm>
+                    <a:prstGeom prst="rect">
+                      <a:avLst/>
+                    </a:prstGeom>
+                    <a:ln>
+                      <a:noFill/>
+                    </a:ln>
+                    <a:extLst>
+                      <a:ext uri="{53640926-AAD7-44D8-BBD7-CCE9431645EC}">
+                        <a14:shadowObscured xmlns:a14="http://schemas.microsoft.com/office/drawing/2010/main"/>
+                      </a:ext>
+                    </a:extLst>
+                  </pic:spPr>
+                </pic:pic>
+              </a:graphicData>
+            </a:graphic>
+          </wp:inline>
+        </w:drawing>
+      </w:r>
+    </w:p>
     <w:sectPr>
       <w:pgSz w:w="11906" w:h="16838"/>
       <w:pgMar w:top="1440" w:right="1440" w:bottom="1440" w:left="1440" w:header="708" w:footer="708" w:gutter="0"/>
@@ -1201,9 +2437,9 @@
 <w:numbering xmlns:wpc="http://schemas.microsoft.com/office/word/2010/wordprocessingCanvas" xmlns:cx="http://schemas.microsoft.com/office/drawing/2014/chartex" xmlns:cx1="http://schemas.microsoft.com/office/drawing/2015/9/8/chartex" xmlns:cx2="http://schemas.microsoft.com/office/drawing/2015/10/21/chartex" xmlns:cx3="http://schemas.microsoft.com/office/drawing/2016/5/9/chartex" xmlns:cx4="http://schemas.microsoft.com/office/drawing/2016/5/10/chartex" xmlns:cx5="http://schemas.microsoft.com/office/drawing/2016/5/11/chartex" xmlns:cx6="http://schemas.microsoft.com/office/drawing/2016/5/12/chartex" xmlns:cx7="http://schemas.microsoft.com/office/drawing/2016/5/13/chartex" xmlns:cx8="http://schemas.microsoft.com/office/drawing/2016/5/14/chartex" xmlns:mc="http://schemas.openxmlformats.org/markup-compatibility/2006" xmlns:aink="http://schemas.microsoft.com/office/drawing/2016/ink" xmlns:am3d="http://schemas.microsoft.com/office/drawing/2017/model3d" xmlns:o="urn:schemas-microsoft-com:office:office" xmlns:oel="http://schemas.microsoft.com/office/2019/extlst" xmlns:r="http://schemas.openxmlformats.org/officeDocument/2006/relationships" xmlns:m="http://schemas.openxmlformats.org/officeDocument/2006/math" xmlns:v="urn:schemas-microsoft-com:vml" xmlns:wp14="http://schemas.microsoft.com/office/word/2010/wordprocessingDrawing" xmlns:wp="http://schemas.openxmlformats.org/drawingml/2006/wordprocessingDrawing" xmlns:w10="urn:schemas-microsoft-com:office:word" xmlns:w="http://schemas.openxmlformats.org/wordprocessingml/2006/main" xmlns:w14="http://schemas.microsoft.com/office/word/2010/wordml" xmlns:w15="http://schemas.microsoft.com/office/word/2012/wordml" xmlns:w16cex="http://schemas.microsoft.com/office/word/2018/wordml/cex" xmlns:w16cid="http://schemas.microsoft.com/office/word/2016/wordml/cid" xmlns:w16="http://schemas.microsoft.com/office/word/2018/wordml" xmlns:w16sdtdh="http://schemas.microsoft.com/office/word/2020/wordml/sdtdatahash" xmlns:w16se="http://schemas.microsoft.com/office/word/2015/wordml/symex" xmlns:wpg="http://schemas.microsoft.com/office/word/2010/wordprocessingGroup" xmlns:wpi="http://schemas.microsoft.com/office/word/2010/wordprocessingInk" xmlns:wne="http://schemas.microsoft.com/office/word/2006/wordml" xmlns:wps="http://schemas.microsoft.com/office/word/2010/wordprocessingShape" mc:Ignorable="w14 w15 w16se w16cid w16 w16cex w16sdtdh wp14">
   <w:abstractNum w:abstractNumId="0" w15:restartNumberingAfterBreak="0">
     <w:nsid w:val="183A28B4"/>
-    <w:multiLevelType w:val="hybridMultilevel"/>
-    <w:tmpl w:val="841807EC"/>
-    <w:lvl w:ilvl="0" w:tplc="0C09000F">
+    <w:multiLevelType w:val="multilevel"/>
+    <w:tmpl w:val="9E8AB10E"/>
+    <w:lvl w:ilvl="0">
       <w:start w:val="1"/>
       <w:numFmt w:val="decimal"/>
       <w:lvlText w:val="%1."/>
@@ -1215,80 +2451,225 @@
         <w:rFonts w:hint="default"/>
       </w:rPr>
     </w:lvl>
-    <w:lvl w:ilvl="1" w:tplc="0C090019" w:tentative="1">
-      <w:start w:val="1"/>
-      <w:numFmt w:val="lowerLetter"/>
-      <w:lvlText w:val="%2."/>
-      <w:lvlJc w:val="left"/>
-      <w:pPr>
-        <w:ind w:left="1440" w:hanging="360"/>
-      </w:pPr>
-    </w:lvl>
-    <w:lvl w:ilvl="2" w:tplc="0C09001B" w:tentative="1">
-      <w:start w:val="1"/>
-      <w:numFmt w:val="lowerRoman"/>
-      <w:lvlText w:val="%3."/>
-      <w:lvlJc w:val="right"/>
-      <w:pPr>
-        <w:ind w:left="2160" w:hanging="180"/>
-      </w:pPr>
-    </w:lvl>
-    <w:lvl w:ilvl="3" w:tplc="0C09000F" w:tentative="1">
+    <w:lvl w:ilvl="1">
       <w:start w:val="1"/>
       <w:numFmt w:val="decimal"/>
-      <w:lvlText w:val="%4."/>
-      <w:lvlJc w:val="left"/>
-      <w:pPr>
-        <w:ind w:left="2880" w:hanging="360"/>
-      </w:pPr>
-    </w:lvl>
-    <w:lvl w:ilvl="4" w:tplc="0C090019" w:tentative="1">
-      <w:start w:val="1"/>
-      <w:numFmt w:val="lowerLetter"/>
-      <w:lvlText w:val="%5."/>
-      <w:lvlJc w:val="left"/>
-      <w:pPr>
-        <w:ind w:left="3600" w:hanging="360"/>
-      </w:pPr>
-    </w:lvl>
-    <w:lvl w:ilvl="5" w:tplc="0C09001B" w:tentative="1">
-      <w:start w:val="1"/>
-      <w:numFmt w:val="lowerRoman"/>
-      <w:lvlText w:val="%6."/>
-      <w:lvlJc w:val="right"/>
-      <w:pPr>
-        <w:ind w:left="4320" w:hanging="180"/>
-      </w:pPr>
-    </w:lvl>
-    <w:lvl w:ilvl="6" w:tplc="0C09000F" w:tentative="1">
+      <w:isLgl/>
+      <w:lvlText w:val="%1.%2."/>
+      <w:lvlJc w:val="left"/>
+      <w:pPr>
+        <w:ind w:left="720" w:hanging="360"/>
+      </w:pPr>
+      <w:rPr>
+        <w:rFonts w:hint="default"/>
+      </w:rPr>
+    </w:lvl>
+    <w:lvl w:ilvl="2">
       <w:start w:val="1"/>
       <w:numFmt w:val="decimal"/>
-      <w:lvlText w:val="%7."/>
-      <w:lvlJc w:val="left"/>
-      <w:pPr>
-        <w:ind w:left="5040" w:hanging="360"/>
-      </w:pPr>
-    </w:lvl>
-    <w:lvl w:ilvl="7" w:tplc="0C090019" w:tentative="1">
-      <w:start w:val="1"/>
-      <w:numFmt w:val="lowerLetter"/>
-      <w:lvlText w:val="%8."/>
-      <w:lvlJc w:val="left"/>
-      <w:pPr>
-        <w:ind w:left="5760" w:hanging="360"/>
-      </w:pPr>
-    </w:lvl>
-    <w:lvl w:ilvl="8" w:tplc="0C09001B" w:tentative="1">
-      <w:start w:val="1"/>
-      <w:numFmt w:val="lowerRoman"/>
-      <w:lvlText w:val="%9."/>
-      <w:lvlJc w:val="right"/>
-      <w:pPr>
-        <w:ind w:left="6480" w:hanging="180"/>
-      </w:pPr>
+      <w:isLgl/>
+      <w:lvlText w:val="%1.%2.%3."/>
+      <w:lvlJc w:val="left"/>
+      <w:pPr>
+        <w:ind w:left="1080" w:hanging="720"/>
+      </w:pPr>
+      <w:rPr>
+        <w:rFonts w:hint="default"/>
+      </w:rPr>
+    </w:lvl>
+    <w:lvl w:ilvl="3">
+      <w:start w:val="1"/>
+      <w:numFmt w:val="decimal"/>
+      <w:isLgl/>
+      <w:lvlText w:val="%1.%2.%3.%4."/>
+      <w:lvlJc w:val="left"/>
+      <w:pPr>
+        <w:ind w:left="1080" w:hanging="720"/>
+      </w:pPr>
+      <w:rPr>
+        <w:rFonts w:hint="default"/>
+      </w:rPr>
+    </w:lvl>
+    <w:lvl w:ilvl="4">
+      <w:start w:val="1"/>
+      <w:numFmt w:val="decimal"/>
+      <w:isLgl/>
+      <w:lvlText w:val="%1.%2.%3.%4.%5."/>
+      <w:lvlJc w:val="left"/>
+      <w:pPr>
+        <w:ind w:left="1440" w:hanging="1080"/>
+      </w:pPr>
+      <w:rPr>
+        <w:rFonts w:hint="default"/>
+      </w:rPr>
+    </w:lvl>
+    <w:lvl w:ilvl="5">
+      <w:start w:val="1"/>
+      <w:numFmt w:val="decimal"/>
+      <w:isLgl/>
+      <w:lvlText w:val="%1.%2.%3.%4.%5.%6."/>
+      <w:lvlJc w:val="left"/>
+      <w:pPr>
+        <w:ind w:left="1440" w:hanging="1080"/>
+      </w:pPr>
+      <w:rPr>
+        <w:rFonts w:hint="default"/>
+      </w:rPr>
+    </w:lvl>
+    <w:lvl w:ilvl="6">
+      <w:start w:val="1"/>
+      <w:numFmt w:val="decimal"/>
+      <w:isLgl/>
+      <w:lvlText w:val="%1.%2.%3.%4.%5.%6.%7."/>
+      <w:lvlJc w:val="left"/>
+      <w:pPr>
+        <w:ind w:left="1800" w:hanging="1440"/>
+      </w:pPr>
+      <w:rPr>
+        <w:rFonts w:hint="default"/>
+      </w:rPr>
+    </w:lvl>
+    <w:lvl w:ilvl="7">
+      <w:start w:val="1"/>
+      <w:numFmt w:val="decimal"/>
+      <w:isLgl/>
+      <w:lvlText w:val="%1.%2.%3.%4.%5.%6.%7.%8."/>
+      <w:lvlJc w:val="left"/>
+      <w:pPr>
+        <w:ind w:left="1800" w:hanging="1440"/>
+      </w:pPr>
+      <w:rPr>
+        <w:rFonts w:hint="default"/>
+      </w:rPr>
+    </w:lvl>
+    <w:lvl w:ilvl="8">
+      <w:start w:val="1"/>
+      <w:numFmt w:val="decimal"/>
+      <w:isLgl/>
+      <w:lvlText w:val="%1.%2.%3.%4.%5.%6.%7.%8.%9."/>
+      <w:lvlJc w:val="left"/>
+      <w:pPr>
+        <w:ind w:left="2160" w:hanging="1800"/>
+      </w:pPr>
+      <w:rPr>
+        <w:rFonts w:hint="default"/>
+      </w:rPr>
     </w:lvl>
   </w:abstractNum>
   <w:abstractNum w:abstractNumId="1" w15:restartNumberingAfterBreak="0">
+    <w:nsid w:val="36872972"/>
+    <w:multiLevelType w:val="hybridMultilevel"/>
+    <w:tmpl w:val="477013E2"/>
+    <w:lvl w:ilvl="0" w:tplc="D22C68DC">
+      <w:start w:val="8"/>
+      <w:numFmt w:val="bullet"/>
+      <w:lvlText w:val="-"/>
+      <w:lvlJc w:val="left"/>
+      <w:pPr>
+        <w:ind w:left="720" w:hanging="360"/>
+      </w:pPr>
+      <w:rPr>
+        <w:rFonts w:ascii="Calibri" w:eastAsiaTheme="minorEastAsia" w:hAnsi="Calibri" w:cs="Calibri" w:hint="default"/>
+      </w:rPr>
+    </w:lvl>
+    <w:lvl w:ilvl="1" w:tplc="0C090003" w:tentative="1">
+      <w:start w:val="1"/>
+      <w:numFmt w:val="bullet"/>
+      <w:lvlText w:val="o"/>
+      <w:lvlJc w:val="left"/>
+      <w:pPr>
+        <w:ind w:left="1440" w:hanging="360"/>
+      </w:pPr>
+      <w:rPr>
+        <w:rFonts w:ascii="Courier New" w:hAnsi="Courier New" w:cs="Courier New" w:hint="default"/>
+      </w:rPr>
+    </w:lvl>
+    <w:lvl w:ilvl="2" w:tplc="0C090005" w:tentative="1">
+      <w:start w:val="1"/>
+      <w:numFmt w:val="bullet"/>
+      <w:lvlText w:val=""/>
+      <w:lvlJc w:val="left"/>
+      <w:pPr>
+        <w:ind w:left="2160" w:hanging="360"/>
+      </w:pPr>
+      <w:rPr>
+        <w:rFonts w:ascii="Wingdings" w:hAnsi="Wingdings" w:hint="default"/>
+      </w:rPr>
+    </w:lvl>
+    <w:lvl w:ilvl="3" w:tplc="0C090001" w:tentative="1">
+      <w:start w:val="1"/>
+      <w:numFmt w:val="bullet"/>
+      <w:lvlText w:val=""/>
+      <w:lvlJc w:val="left"/>
+      <w:pPr>
+        <w:ind w:left="2880" w:hanging="360"/>
+      </w:pPr>
+      <w:rPr>
+        <w:rFonts w:ascii="Symbol" w:hAnsi="Symbol" w:hint="default"/>
+      </w:rPr>
+    </w:lvl>
+    <w:lvl w:ilvl="4" w:tplc="0C090003" w:tentative="1">
+      <w:start w:val="1"/>
+      <w:numFmt w:val="bullet"/>
+      <w:lvlText w:val="o"/>
+      <w:lvlJc w:val="left"/>
+      <w:pPr>
+        <w:ind w:left="3600" w:hanging="360"/>
+      </w:pPr>
+      <w:rPr>
+        <w:rFonts w:ascii="Courier New" w:hAnsi="Courier New" w:cs="Courier New" w:hint="default"/>
+      </w:rPr>
+    </w:lvl>
+    <w:lvl w:ilvl="5" w:tplc="0C090005" w:tentative="1">
+      <w:start w:val="1"/>
+      <w:numFmt w:val="bullet"/>
+      <w:lvlText w:val=""/>
+      <w:lvlJc w:val="left"/>
+      <w:pPr>
+        <w:ind w:left="4320" w:hanging="360"/>
+      </w:pPr>
+      <w:rPr>
+        <w:rFonts w:ascii="Wingdings" w:hAnsi="Wingdings" w:hint="default"/>
+      </w:rPr>
+    </w:lvl>
+    <w:lvl w:ilvl="6" w:tplc="0C090001" w:tentative="1">
+      <w:start w:val="1"/>
+      <w:numFmt w:val="bullet"/>
+      <w:lvlText w:val=""/>
+      <w:lvlJc w:val="left"/>
+      <w:pPr>
+        <w:ind w:left="5040" w:hanging="360"/>
+      </w:pPr>
+      <w:rPr>
+        <w:rFonts w:ascii="Symbol" w:hAnsi="Symbol" w:hint="default"/>
+      </w:rPr>
+    </w:lvl>
+    <w:lvl w:ilvl="7" w:tplc="0C090003" w:tentative="1">
+      <w:start w:val="1"/>
+      <w:numFmt w:val="bullet"/>
+      <w:lvlText w:val="o"/>
+      <w:lvlJc w:val="left"/>
+      <w:pPr>
+        <w:ind w:left="5760" w:hanging="360"/>
+      </w:pPr>
+      <w:rPr>
+        <w:rFonts w:ascii="Courier New" w:hAnsi="Courier New" w:cs="Courier New" w:hint="default"/>
+      </w:rPr>
+    </w:lvl>
+    <w:lvl w:ilvl="8" w:tplc="0C090005" w:tentative="1">
+      <w:start w:val="1"/>
+      <w:numFmt w:val="bullet"/>
+      <w:lvlText w:val=""/>
+      <w:lvlJc w:val="left"/>
+      <w:pPr>
+        <w:ind w:left="6480" w:hanging="360"/>
+      </w:pPr>
+      <w:rPr>
+        <w:rFonts w:ascii="Wingdings" w:hAnsi="Wingdings" w:hint="default"/>
+      </w:rPr>
+    </w:lvl>
+  </w:abstractNum>
+  <w:abstractNum w:abstractNumId="2" w15:restartNumberingAfterBreak="0">
     <w:nsid w:val="375D36C8"/>
     <w:multiLevelType w:val="multilevel"/>
     <w:tmpl w:val="CF405D9C"/>
@@ -1401,7 +2782,7 @@
       </w:rPr>
     </w:lvl>
   </w:abstractNum>
-  <w:abstractNum w:abstractNumId="2" w15:restartNumberingAfterBreak="0">
+  <w:abstractNum w:abstractNumId="3" w15:restartNumberingAfterBreak="0">
     <w:nsid w:val="60F90AA0"/>
     <w:multiLevelType w:val="hybridMultilevel"/>
     <w:tmpl w:val="4746C03C"/>
@@ -1492,7 +2873,120 @@
       </w:pPr>
     </w:lvl>
   </w:abstractNum>
-  <w:abstractNum w:abstractNumId="3" w15:restartNumberingAfterBreak="0">
+  <w:abstractNum w:abstractNumId="4" w15:restartNumberingAfterBreak="0">
+    <w:nsid w:val="61A7131A"/>
+    <w:multiLevelType w:val="hybridMultilevel"/>
+    <w:tmpl w:val="8592DB30"/>
+    <w:lvl w:ilvl="0" w:tplc="E5CC412C">
+      <w:start w:val="8"/>
+      <w:numFmt w:val="bullet"/>
+      <w:lvlText w:val="-"/>
+      <w:lvlJc w:val="left"/>
+      <w:pPr>
+        <w:ind w:left="720" w:hanging="360"/>
+      </w:pPr>
+      <w:rPr>
+        <w:rFonts w:ascii="Calibri" w:eastAsiaTheme="minorEastAsia" w:hAnsi="Calibri" w:cs="Calibri" w:hint="default"/>
+      </w:rPr>
+    </w:lvl>
+    <w:lvl w:ilvl="1" w:tplc="0C090003" w:tentative="1">
+      <w:start w:val="1"/>
+      <w:numFmt w:val="bullet"/>
+      <w:lvlText w:val="o"/>
+      <w:lvlJc w:val="left"/>
+      <w:pPr>
+        <w:ind w:left="1440" w:hanging="360"/>
+      </w:pPr>
+      <w:rPr>
+        <w:rFonts w:ascii="Courier New" w:hAnsi="Courier New" w:cs="Courier New" w:hint="default"/>
+      </w:rPr>
+    </w:lvl>
+    <w:lvl w:ilvl="2" w:tplc="0C090005" w:tentative="1">
+      <w:start w:val="1"/>
+      <w:numFmt w:val="bullet"/>
+      <w:lvlText w:val=""/>
+      <w:lvlJc w:val="left"/>
+      <w:pPr>
+        <w:ind w:left="2160" w:hanging="360"/>
+      </w:pPr>
+      <w:rPr>
+        <w:rFonts w:ascii="Wingdings" w:hAnsi="Wingdings" w:hint="default"/>
+      </w:rPr>
+    </w:lvl>
+    <w:lvl w:ilvl="3" w:tplc="0C090001" w:tentative="1">
+      <w:start w:val="1"/>
+      <w:numFmt w:val="bullet"/>
+      <w:lvlText w:val=""/>
+      <w:lvlJc w:val="left"/>
+      <w:pPr>
+        <w:ind w:left="2880" w:hanging="360"/>
+      </w:pPr>
+      <w:rPr>
+        <w:rFonts w:ascii="Symbol" w:hAnsi="Symbol" w:hint="default"/>
+      </w:rPr>
+    </w:lvl>
+    <w:lvl w:ilvl="4" w:tplc="0C090003" w:tentative="1">
+      <w:start w:val="1"/>
+      <w:numFmt w:val="bullet"/>
+      <w:lvlText w:val="o"/>
+      <w:lvlJc w:val="left"/>
+      <w:pPr>
+        <w:ind w:left="3600" w:hanging="360"/>
+      </w:pPr>
+      <w:rPr>
+        <w:rFonts w:ascii="Courier New" w:hAnsi="Courier New" w:cs="Courier New" w:hint="default"/>
+      </w:rPr>
+    </w:lvl>
+    <w:lvl w:ilvl="5" w:tplc="0C090005" w:tentative="1">
+      <w:start w:val="1"/>
+      <w:numFmt w:val="bullet"/>
+      <w:lvlText w:val=""/>
+      <w:lvlJc w:val="left"/>
+      <w:pPr>
+        <w:ind w:left="4320" w:hanging="360"/>
+      </w:pPr>
+      <w:rPr>
+        <w:rFonts w:ascii="Wingdings" w:hAnsi="Wingdings" w:hint="default"/>
+      </w:rPr>
+    </w:lvl>
+    <w:lvl w:ilvl="6" w:tplc="0C090001" w:tentative="1">
+      <w:start w:val="1"/>
+      <w:numFmt w:val="bullet"/>
+      <w:lvlText w:val=""/>
+      <w:lvlJc w:val="left"/>
+      <w:pPr>
+        <w:ind w:left="5040" w:hanging="360"/>
+      </w:pPr>
+      <w:rPr>
+        <w:rFonts w:ascii="Symbol" w:hAnsi="Symbol" w:hint="default"/>
+      </w:rPr>
+    </w:lvl>
+    <w:lvl w:ilvl="7" w:tplc="0C090003" w:tentative="1">
+      <w:start w:val="1"/>
+      <w:numFmt w:val="bullet"/>
+      <w:lvlText w:val="o"/>
+      <w:lvlJc w:val="left"/>
+      <w:pPr>
+        <w:ind w:left="5760" w:hanging="360"/>
+      </w:pPr>
+      <w:rPr>
+        <w:rFonts w:ascii="Courier New" w:hAnsi="Courier New" w:cs="Courier New" w:hint="default"/>
+      </w:rPr>
+    </w:lvl>
+    <w:lvl w:ilvl="8" w:tplc="0C090005" w:tentative="1">
+      <w:start w:val="1"/>
+      <w:numFmt w:val="bullet"/>
+      <w:lvlText w:val=""/>
+      <w:lvlJc w:val="left"/>
+      <w:pPr>
+        <w:ind w:left="6480" w:hanging="360"/>
+      </w:pPr>
+      <w:rPr>
+        <w:rFonts w:ascii="Wingdings" w:hAnsi="Wingdings" w:hint="default"/>
+      </w:rPr>
+    </w:lvl>
+  </w:abstractNum>
+  <w:abstractNum w:abstractNumId="5" w15:restartNumberingAfterBreak="0">
     <w:nsid w:val="66674AE3"/>
     <w:multiLevelType w:val="hybridMultilevel"/>
     <w:tmpl w:val="4F10966A"/>
@@ -1605,7 +3099,7 @@
       </w:rPr>
     </w:lvl>
   </w:abstractNum>
-  <w:abstractNum w:abstractNumId="4" w15:restartNumberingAfterBreak="0">
+  <w:abstractNum w:abstractNumId="6" w15:restartNumberingAfterBreak="0">
     <w:nsid w:val="765D23A3"/>
     <w:multiLevelType w:val="multilevel"/>
     <w:tmpl w:val="D2A25216"/>
@@ -1719,19 +3213,25 @@
     </w:lvl>
   </w:abstractNum>
   <w:num w:numId="1" w16cid:durableId="987051601">
-    <w:abstractNumId w:val="1"/>
+    <w:abstractNumId w:val="2"/>
   </w:num>
   <w:num w:numId="2" w16cid:durableId="370424417">
-    <w:abstractNumId w:val="4"/>
+    <w:abstractNumId w:val="6"/>
   </w:num>
   <w:num w:numId="3" w16cid:durableId="422605011">
-    <w:abstractNumId w:val="3"/>
+    <w:abstractNumId w:val="5"/>
   </w:num>
   <w:num w:numId="4" w16cid:durableId="1114977107">
-    <w:abstractNumId w:val="2"/>
+    <w:abstractNumId w:val="3"/>
   </w:num>
   <w:num w:numId="5" w16cid:durableId="1279920633">
     <w:abstractNumId w:val="0"/>
+  </w:num>
+  <w:num w:numId="6" w16cid:durableId="475032475">
+    <w:abstractNumId w:val="1"/>
+  </w:num>
+  <w:num w:numId="7" w16cid:durableId="1223447176">
+    <w:abstractNumId w:val="4"/>
   </w:num>
 </w:numbering>
 </file>
@@ -2877,6 +4377,11 @@
     <w:uiPriority w:val="99"/>
     <w:rsid w:val="00D06D4D"/>
   </w:style>
+  <w:style w:type="character" w:customStyle="1" w:styleId="ui-provider">
+    <w:name w:val="ui-provider"/>
+    <w:basedOn w:val="DefaultParagraphFont"/>
+    <w:rsid w:val="00EF0EF0"/>
+  </w:style>
 </w:styles>
 </file>
 

</xml_diff>